<commit_message>
intro to node js
</commit_message>
<xml_diff>
--- a/JS-Back-End/Js-back-end-resouces/JS back-end-VIDEO.docx
+++ b/JS-Back-End/Js-back-end-resouces/JS back-end-VIDEO.docx
@@ -532,31 +532,7 @@
             <w:szCs w:val="27"/>
             <w:shd w:val="clear" w:color="auto" w:fill="FFFFFF"/>
           </w:rPr>
-          <w:t>https://youtu.be/Gsgxy</w:t>
-        </w:r>
-        <w:r>
-          <w:rPr>
-            <w:rStyle w:val="Hyperlink"/>
-            <w:rFonts w:ascii="Lato" w:hAnsi="Lato"/>
-            <w:b/>
-            <w:bCs/>
-            <w:sz w:val="27"/>
-            <w:szCs w:val="27"/>
-            <w:shd w:val="clear" w:color="auto" w:fill="FFFFFF"/>
-          </w:rPr>
-          <w:t>c</w:t>
-        </w:r>
-        <w:r>
-          <w:rPr>
-            <w:rStyle w:val="Hyperlink"/>
-            <w:rFonts w:ascii="Lato" w:hAnsi="Lato"/>
-            <w:b/>
-            <w:bCs/>
-            <w:sz w:val="27"/>
-            <w:szCs w:val="27"/>
-            <w:shd w:val="clear" w:color="auto" w:fill="FFFFFF"/>
-          </w:rPr>
-          <w:t>muq8E</w:t>
+          <w:t>https://youtu.be/Gsgxycmuq8E</w:t>
         </w:r>
       </w:hyperlink>
     </w:p>
@@ -681,6 +657,45 @@
           <w:shd w:val="clear" w:color="auto" w:fill="FFFFFF"/>
         </w:rPr>
       </w:pPr>
+      <w:r>
+        <w:rPr>
+          <w:rFonts w:ascii="Lato" w:hAnsi="Lato"/>
+          <w:b/>
+          <w:bCs/>
+          <w:color w:val="FFA000"/>
+          <w:sz w:val="27"/>
+          <w:szCs w:val="27"/>
+          <w:shd w:val="clear" w:color="auto" w:fill="FFFFFF"/>
+        </w:rPr>
+        <w:lastRenderedPageBreak/>
+        <w:t>Etical hacking</w:t>
+      </w:r>
+    </w:p>
+    <w:p>
+      <w:pPr>
+        <w:jc w:val="center"/>
+        <w:rPr>
+          <w:rFonts w:ascii="Lato" w:hAnsi="Lato"/>
+          <w:b/>
+          <w:bCs/>
+          <w:color w:val="FFA000"/>
+          <w:sz w:val="27"/>
+          <w:szCs w:val="27"/>
+          <w:shd w:val="clear" w:color="auto" w:fill="FFFFFF"/>
+        </w:rPr>
+      </w:pPr>
+      <w:r>
+        <w:rPr>
+          <w:rFonts w:ascii="Lato" w:hAnsi="Lato"/>
+          <w:b/>
+          <w:bCs/>
+          <w:color w:val="FFA000"/>
+          <w:sz w:val="27"/>
+          <w:szCs w:val="27"/>
+          <w:shd w:val="clear" w:color="auto" w:fill="FFFFFF"/>
+        </w:rPr>
+        <w:t>https://www.youtube.com/watch?v=qIO9DyZQUVo</w:t>
+      </w:r>
     </w:p>
     <w:p>
       <w:pPr>

</xml_diff>